<commit_message>
properties formally written up (will require minor modifications)
</commit_message>
<xml_diff>
--- a/Quantum Key Distribution/QKD Properties.docx
+++ b/Quantum Key Distribution/QKD Properties.docx
@@ -20,27 +20,7 @@
           <w:szCs w:val="28"/>
           <w:lang w:val="en-US"/>
         </w:rPr>
-        <w:t>Properties</w:t>
-      </w:r>
-      <w:r>
-        <w:rPr>
-          <w:b/>
-          <w:bCs/>
-          <w:sz w:val="28"/>
-          <w:szCs w:val="28"/>
-          <w:lang w:val="en-US"/>
-        </w:rPr>
-        <w:t>:</w:t>
-      </w:r>
-      <w:r>
-        <w:rPr>
-          <w:b/>
-          <w:bCs/>
-          <w:sz w:val="28"/>
-          <w:szCs w:val="28"/>
-          <w:lang w:val="en-US"/>
-        </w:rPr>
-        <w:t xml:space="preserve"> </w:t>
+        <w:t xml:space="preserve">Properties: </w:t>
       </w:r>
     </w:p>
     <w:p>
@@ -242,6 +222,2694 @@
         </w:rPr>
         <w:t>The Keys that have been generated at the end is an array of 1’s and 0’s</w:t>
       </w:r>
+    </w:p>
+    <w:p>
+      <w:pPr>
+        <w:rPr>
+          <w:sz w:val="28"/>
+          <w:szCs w:val="28"/>
+          <w:lang w:val="en-US"/>
+        </w:rPr>
+      </w:pPr>
+      <w:r>
+        <w:rPr>
+          <w:sz w:val="28"/>
+          <w:szCs w:val="28"/>
+          <w:lang w:val="en-US"/>
+        </w:rPr>
+        <w:t>Properties (New):</w:t>
+      </w:r>
+    </w:p>
+    <w:p>
+      <w:pPr>
+        <w:ind w:firstLine="408"/>
+        <w:rPr>
+          <w:rFonts w:eastAsiaTheme="minorEastAsia"/>
+        </w:rPr>
+      </w:pPr>
+      <w:r>
+        <w:rPr>
+          <w:rFonts w:eastAsiaTheme="minorEastAsia"/>
+        </w:rPr>
+        <w:t>1.</w:t>
+      </w:r>
+    </w:p>
+    <w:p>
+      <w:pPr>
+        <w:pStyle w:val="ListParagraph"/>
+        <w:ind w:left="768"/>
+        <w:rPr>
+          <w:rFonts w:eastAsiaTheme="minorEastAsia"/>
+        </w:rPr>
+      </w:pPr>
+      <w:r>
+        <w:rPr>
+          <w:rFonts w:eastAsiaTheme="minorEastAsia"/>
+        </w:rPr>
+        <w:t xml:space="preserve">Precondition: </w:t>
+      </w:r>
+    </w:p>
+    <w:p>
+      <w:pPr>
+        <w:pStyle w:val="ListParagraph"/>
+        <w:ind w:left="768"/>
+        <w:rPr>
+          <w:rFonts w:eastAsiaTheme="minorEastAsia"/>
+        </w:rPr>
+      </w:pPr>
+      <w:r>
+        <w:rPr>
+          <w:rFonts w:eastAsiaTheme="minorEastAsia"/>
+        </w:rPr>
+        <w:tab/>
+      </w:r>
+      <w:r>
+        <w:rPr>
+          <w:rFonts w:eastAsiaTheme="minorEastAsia"/>
+        </w:rPr>
+        <w:t xml:space="preserve">Random binary </w:t>
+      </w:r>
+      <w:r>
+        <w:rPr>
+          <w:rFonts w:eastAsiaTheme="minorEastAsia"/>
+        </w:rPr>
+        <w:t>string</w:t>
+      </w:r>
+      <w:r>
+        <w:rPr>
+          <w:rFonts w:eastAsiaTheme="minorEastAsia"/>
+        </w:rPr>
+        <w:t xml:space="preserve"> to encode</w:t>
+      </w:r>
+      <w:r>
+        <w:rPr>
+          <w:rFonts w:eastAsiaTheme="minorEastAsia"/>
+        </w:rPr>
+        <w:t>: M</w:t>
+      </w:r>
+    </w:p>
+    <w:p>
+      <w:pPr>
+        <w:pStyle w:val="ListParagraph"/>
+        <w:ind w:left="768"/>
+        <w:rPr>
+          <w:rFonts w:eastAsiaTheme="minorEastAsia"/>
+        </w:rPr>
+      </w:pPr>
+      <w:r>
+        <w:rPr>
+          <w:rFonts w:eastAsiaTheme="minorEastAsia"/>
+        </w:rPr>
+        <w:tab/>
+        <w:t>Random binary string for bases: B</w:t>
+      </w:r>
+    </w:p>
+    <w:p>
+      <w:pPr>
+        <w:pStyle w:val="ListParagraph"/>
+        <w:ind w:left="768"/>
+        <w:rPr>
+          <w:rFonts w:eastAsiaTheme="minorEastAsia"/>
+        </w:rPr>
+      </w:pPr>
+      <w:r>
+        <w:rPr>
+          <w:rFonts w:eastAsiaTheme="minorEastAsia"/>
+        </w:rPr>
+        <w:tab/>
+        <w:t>Length(M) = Length(B)</w:t>
+      </w:r>
+    </w:p>
+    <w:p>
+      <w:pPr>
+        <w:pStyle w:val="ListParagraph"/>
+        <w:ind w:left="768"/>
+        <w:rPr>
+          <w:rFonts w:eastAsiaTheme="minorEastAsia"/>
+        </w:rPr>
+      </w:pPr>
+      <w:r>
+        <w:rPr>
+          <w:rFonts w:eastAsiaTheme="minorEastAsia"/>
+        </w:rPr>
+        <w:t xml:space="preserve">Operation: </w:t>
+      </w:r>
+    </w:p>
+    <w:p>
+      <w:pPr>
+        <w:pStyle w:val="ListParagraph"/>
+        <w:ind w:left="768" w:firstLine="672"/>
+        <w:rPr>
+          <w:rFonts w:eastAsiaTheme="minorEastAsia"/>
+        </w:rPr>
+      </w:pPr>
+      <w:r>
+        <w:rPr>
+          <w:rFonts w:eastAsiaTheme="minorEastAsia"/>
+        </w:rPr>
+        <w:t>encodeMessage(</w:t>
+      </w:r>
+      <w:r>
+        <w:rPr>
+          <w:rFonts w:eastAsiaTheme="minorEastAsia"/>
+        </w:rPr>
+        <w:t>M, B</w:t>
+      </w:r>
+      <w:r>
+        <w:rPr>
+          <w:rFonts w:eastAsiaTheme="minorEastAsia"/>
+        </w:rPr>
+        <w:t>)</w:t>
+      </w:r>
+      <w:r>
+        <w:rPr>
+          <w:rFonts w:eastAsiaTheme="minorEastAsia"/>
+        </w:rPr>
+        <w:t>: encodedCircuit</w:t>
+      </w:r>
+    </w:p>
+    <w:p>
+      <w:pPr>
+        <w:pStyle w:val="ListParagraph"/>
+        <w:ind w:left="768"/>
+        <w:rPr>
+          <w:rFonts w:eastAsiaTheme="minorEastAsia"/>
+        </w:rPr>
+      </w:pPr>
+      <w:r>
+        <w:rPr>
+          <w:rFonts w:eastAsiaTheme="minorEastAsia"/>
+        </w:rPr>
+        <w:t xml:space="preserve">Output: </w:t>
+      </w:r>
+    </w:p>
+    <w:p>
+      <w:pPr>
+        <w:pStyle w:val="ListParagraph"/>
+        <w:ind w:left="768" w:firstLine="672"/>
+        <w:rPr>
+          <w:rFonts w:eastAsiaTheme="minorEastAsia"/>
+        </w:rPr>
+      </w:pPr>
+      <w:r>
+        <w:rPr>
+          <w:rFonts w:eastAsiaTheme="minorEastAsia"/>
+        </w:rPr>
+        <w:t>assert</w:t>
+      </w:r>
+      <w:r>
+        <w:rPr>
+          <w:rFonts w:eastAsiaTheme="minorEastAsia"/>
+        </w:rPr>
+        <w:t>Equal</w:t>
+      </w:r>
+      <w:r>
+        <w:rPr>
+          <w:rFonts w:eastAsiaTheme="minorEastAsia"/>
+        </w:rPr>
+        <w:t>(</w:t>
+      </w:r>
+      <w:r>
+        <w:rPr>
+          <w:rFonts w:eastAsiaTheme="minorEastAsia"/>
+        </w:rPr>
+        <w:t>L</w:t>
+      </w:r>
+      <w:r>
+        <w:rPr>
+          <w:rFonts w:eastAsiaTheme="minorEastAsia"/>
+        </w:rPr>
+        <w:t xml:space="preserve">ength(measureZ(encodedCircuit)), </w:t>
+      </w:r>
+      <w:r>
+        <w:rPr>
+          <w:rFonts w:eastAsiaTheme="minorEastAsia"/>
+        </w:rPr>
+        <w:t xml:space="preserve">Length(M) </w:t>
+      </w:r>
+      <w:r>
+        <w:rPr>
+          <w:rFonts w:eastAsiaTheme="minorEastAsia"/>
+        </w:rPr>
+        <w:t>)</w:t>
+      </w:r>
+    </w:p>
+    <w:p>
+      <w:pPr>
+        <w:ind w:firstLine="720"/>
+        <w:rPr>
+          <w:rFonts w:eastAsiaTheme="minorEastAsia"/>
+        </w:rPr>
+      </w:pPr>
+      <w:r>
+        <w:rPr>
+          <w:rFonts w:eastAsiaTheme="minorEastAsia"/>
+        </w:rPr>
+        <w:t>(</w:t>
+      </w:r>
+      <w:r>
+        <w:rPr>
+          <w:rFonts w:eastAsiaTheme="minorEastAsia"/>
+        </w:rPr>
+        <w:t>Encoded message length should be equal to encoded binary string length</w:t>
+      </w:r>
+      <w:r>
+        <w:rPr>
+          <w:rFonts w:eastAsiaTheme="minorEastAsia"/>
+        </w:rPr>
+        <w:t>)</w:t>
+      </w:r>
+    </w:p>
+    <w:p>
+      <w:pPr>
+        <w:ind w:firstLine="408"/>
+        <w:rPr>
+          <w:rFonts w:eastAsiaTheme="minorEastAsia"/>
+        </w:rPr>
+      </w:pPr>
+      <w:r>
+        <w:rPr>
+          <w:rFonts w:eastAsiaTheme="minorEastAsia"/>
+        </w:rPr>
+        <w:t>2</w:t>
+      </w:r>
+      <w:r>
+        <w:rPr>
+          <w:rFonts w:eastAsiaTheme="minorEastAsia"/>
+        </w:rPr>
+        <w:t>.</w:t>
+      </w:r>
+    </w:p>
+    <w:p>
+      <w:pPr>
+        <w:pStyle w:val="ListParagraph"/>
+        <w:ind w:left="768"/>
+        <w:rPr>
+          <w:rFonts w:eastAsiaTheme="minorEastAsia"/>
+        </w:rPr>
+      </w:pPr>
+      <w:r>
+        <w:rPr>
+          <w:rFonts w:eastAsiaTheme="minorEastAsia"/>
+        </w:rPr>
+        <w:t xml:space="preserve">Precondition: </w:t>
+      </w:r>
+    </w:p>
+    <w:p>
+      <w:pPr>
+        <w:pStyle w:val="ListParagraph"/>
+        <w:ind w:left="768"/>
+        <w:rPr>
+          <w:rFonts w:eastAsiaTheme="minorEastAsia"/>
+        </w:rPr>
+      </w:pPr>
+      <w:r>
+        <w:rPr>
+          <w:rFonts w:eastAsiaTheme="minorEastAsia"/>
+        </w:rPr>
+        <w:tab/>
+        <w:t>Random binary string to encode: M</w:t>
+      </w:r>
+    </w:p>
+    <w:p>
+      <w:pPr>
+        <w:pStyle w:val="ListParagraph"/>
+        <w:ind w:left="768"/>
+        <w:rPr>
+          <w:rFonts w:eastAsiaTheme="minorEastAsia"/>
+        </w:rPr>
+      </w:pPr>
+      <w:r>
+        <w:rPr>
+          <w:rFonts w:eastAsiaTheme="minorEastAsia"/>
+        </w:rPr>
+        <w:tab/>
+        <w:t>Random binary string for bases: B</w:t>
+      </w:r>
+      <w:r>
+        <w:rPr>
+          <w:rFonts w:eastAsiaTheme="minorEastAsia"/>
+        </w:rPr>
+        <w:t>Alice</w:t>
+      </w:r>
+    </w:p>
+    <w:p>
+      <w:pPr>
+        <w:pStyle w:val="ListParagraph"/>
+        <w:ind w:left="768"/>
+        <w:rPr>
+          <w:rFonts w:eastAsiaTheme="minorEastAsia"/>
+        </w:rPr>
+      </w:pPr>
+      <w:r>
+        <w:rPr>
+          <w:rFonts w:eastAsiaTheme="minorEastAsia"/>
+        </w:rPr>
+        <w:tab/>
+      </w:r>
+      <w:r>
+        <w:rPr>
+          <w:rFonts w:eastAsiaTheme="minorEastAsia"/>
+        </w:rPr>
+        <w:t>Random binary string for bases: B</w:t>
+      </w:r>
+      <w:r>
+        <w:rPr>
+          <w:rFonts w:eastAsiaTheme="minorEastAsia"/>
+        </w:rPr>
+        <w:t>Bob</w:t>
+      </w:r>
+    </w:p>
+    <w:p>
+      <w:pPr>
+        <w:pStyle w:val="ListParagraph"/>
+        <w:ind w:left="768"/>
+        <w:rPr>
+          <w:rFonts w:eastAsiaTheme="minorEastAsia"/>
+        </w:rPr>
+      </w:pPr>
+      <w:r>
+        <w:rPr>
+          <w:rFonts w:eastAsiaTheme="minorEastAsia"/>
+        </w:rPr>
+        <w:tab/>
+        <w:t>Length(M) = Length(B</w:t>
+      </w:r>
+      <w:r>
+        <w:rPr>
+          <w:rFonts w:eastAsiaTheme="minorEastAsia"/>
+        </w:rPr>
+        <w:t>Alice</w:t>
+      </w:r>
+      <w:r>
+        <w:rPr>
+          <w:rFonts w:eastAsiaTheme="minorEastAsia"/>
+        </w:rPr>
+        <w:t>)</w:t>
+      </w:r>
+    </w:p>
+    <w:p>
+      <w:pPr>
+        <w:pStyle w:val="ListParagraph"/>
+        <w:ind w:left="768" w:firstLine="672"/>
+        <w:rPr>
+          <w:rFonts w:eastAsiaTheme="minorEastAsia"/>
+        </w:rPr>
+      </w:pPr>
+      <w:r>
+        <w:rPr>
+          <w:rFonts w:eastAsiaTheme="minorEastAsia"/>
+        </w:rPr>
+        <w:t>Length(M) = Length(B</w:t>
+      </w:r>
+      <w:r>
+        <w:rPr>
+          <w:rFonts w:eastAsiaTheme="minorEastAsia"/>
+        </w:rPr>
+        <w:t>Bob</w:t>
+      </w:r>
+      <w:r>
+        <w:rPr>
+          <w:rFonts w:eastAsiaTheme="minorEastAsia"/>
+        </w:rPr>
+        <w:t>)</w:t>
+      </w:r>
+    </w:p>
+    <w:p>
+      <w:pPr>
+        <w:pStyle w:val="ListParagraph"/>
+        <w:ind w:left="768"/>
+        <w:rPr>
+          <w:rFonts w:eastAsiaTheme="minorEastAsia"/>
+        </w:rPr>
+      </w:pPr>
+      <w:r>
+        <w:rPr>
+          <w:rFonts w:eastAsiaTheme="minorEastAsia"/>
+        </w:rPr>
+        <w:t xml:space="preserve">Operation: </w:t>
+      </w:r>
+    </w:p>
+    <w:p>
+      <w:pPr>
+        <w:pStyle w:val="ListParagraph"/>
+        <w:ind w:left="768" w:firstLine="672"/>
+        <w:rPr>
+          <w:rFonts w:eastAsiaTheme="minorEastAsia"/>
+        </w:rPr>
+      </w:pPr>
+      <w:r>
+        <w:rPr>
+          <w:rFonts w:eastAsiaTheme="minorEastAsia"/>
+        </w:rPr>
+        <w:t>encodeMessage(M, B</w:t>
+      </w:r>
+      <w:r>
+        <w:rPr>
+          <w:rFonts w:eastAsiaTheme="minorEastAsia"/>
+        </w:rPr>
+        <w:t>Alice</w:t>
+      </w:r>
+      <w:r>
+        <w:rPr>
+          <w:rFonts w:eastAsiaTheme="minorEastAsia"/>
+        </w:rPr>
+        <w:t>)</w:t>
+      </w:r>
+      <w:r>
+        <w:rPr>
+          <w:rFonts w:eastAsiaTheme="minorEastAsia"/>
+        </w:rPr>
+        <w:t>: encodedCircuit</w:t>
+      </w:r>
+      <w:r>
+        <w:rPr>
+          <w:rFonts w:eastAsiaTheme="minorEastAsia"/>
+        </w:rPr>
+        <w:t xml:space="preserve"> </w:t>
+      </w:r>
+    </w:p>
+    <w:p>
+      <w:pPr>
+        <w:pStyle w:val="ListParagraph"/>
+        <w:ind w:left="768" w:firstLine="672"/>
+        <w:rPr>
+          <w:rFonts w:eastAsiaTheme="minorEastAsia"/>
+        </w:rPr>
+      </w:pPr>
+      <w:r>
+        <w:rPr>
+          <w:rFonts w:eastAsiaTheme="minorEastAsia"/>
+        </w:rPr>
+        <w:t>measure</w:t>
+      </w:r>
+      <w:r>
+        <w:rPr>
+          <w:rFonts w:eastAsiaTheme="minorEastAsia"/>
+        </w:rPr>
+        <w:t>Message(</w:t>
+      </w:r>
+      <w:r>
+        <w:rPr>
+          <w:rFonts w:eastAsiaTheme="minorEastAsia"/>
+        </w:rPr>
+        <w:t>encodedCircuit</w:t>
+      </w:r>
+      <w:r>
+        <w:rPr>
+          <w:rFonts w:eastAsiaTheme="minorEastAsia"/>
+        </w:rPr>
+        <w:t>, B</w:t>
+      </w:r>
+      <w:r>
+        <w:rPr>
+          <w:rFonts w:eastAsiaTheme="minorEastAsia"/>
+        </w:rPr>
+        <w:t>Bob</w:t>
+      </w:r>
+      <w:r>
+        <w:rPr>
+          <w:rFonts w:eastAsiaTheme="minorEastAsia"/>
+        </w:rPr>
+        <w:t>)</w:t>
+      </w:r>
+      <w:r>
+        <w:rPr>
+          <w:rFonts w:eastAsiaTheme="minorEastAsia"/>
+        </w:rPr>
+        <w:t>:</w:t>
+      </w:r>
+      <w:r>
+        <w:rPr>
+          <w:rFonts w:eastAsiaTheme="minorEastAsia"/>
+        </w:rPr>
+        <w:t xml:space="preserve"> </w:t>
+      </w:r>
+    </w:p>
+    <w:p>
+      <w:pPr>
+        <w:pStyle w:val="ListParagraph"/>
+        <w:ind w:left="768"/>
+        <w:rPr>
+          <w:rFonts w:eastAsiaTheme="minorEastAsia"/>
+        </w:rPr>
+      </w:pPr>
+      <w:r>
+        <w:rPr>
+          <w:rFonts w:eastAsiaTheme="minorEastAsia"/>
+        </w:rPr>
+        <w:t xml:space="preserve">Output: </w:t>
+      </w:r>
+    </w:p>
+    <w:p>
+      <w:pPr>
+        <w:pStyle w:val="ListParagraph"/>
+        <w:ind w:left="768" w:firstLine="672"/>
+        <w:rPr>
+          <w:rFonts w:eastAsiaTheme="minorEastAsia"/>
+        </w:rPr>
+      </w:pPr>
+      <w:r>
+        <w:rPr>
+          <w:rFonts w:eastAsiaTheme="minorEastAsia"/>
+        </w:rPr>
+        <w:t>assertEqual(</w:t>
+      </w:r>
+      <w:r>
+        <w:rPr>
+          <w:rFonts w:eastAsiaTheme="minorEastAsia"/>
+        </w:rPr>
+        <w:t>Length(</w:t>
+      </w:r>
+      <w:r>
+        <w:rPr>
+          <w:rFonts w:eastAsiaTheme="minorEastAsia"/>
+        </w:rPr>
+        <w:t>measureMessage(encodedCircuit, BBob)</w:t>
+      </w:r>
+      <w:r>
+        <w:rPr>
+          <w:rFonts w:eastAsiaTheme="minorEastAsia"/>
+        </w:rPr>
+        <w:t>)</w:t>
+      </w:r>
+      <w:r>
+        <w:rPr>
+          <w:rFonts w:eastAsiaTheme="minorEastAsia"/>
+        </w:rPr>
+        <w:t>, Length(</w:t>
+      </w:r>
+      <w:r>
+        <w:rPr>
+          <w:rFonts w:eastAsiaTheme="minorEastAsia"/>
+        </w:rPr>
+        <w:t>encodedCircuit</w:t>
+      </w:r>
+      <w:r>
+        <w:rPr>
+          <w:rFonts w:eastAsiaTheme="minorEastAsia"/>
+        </w:rPr>
+        <w:t>))</w:t>
+      </w:r>
+    </w:p>
+    <w:p>
+      <w:pPr>
+        <w:ind w:firstLine="720"/>
+        <w:rPr>
+          <w:rFonts w:eastAsiaTheme="minorEastAsia"/>
+        </w:rPr>
+      </w:pPr>
+      <w:r>
+        <w:rPr>
+          <w:rFonts w:eastAsiaTheme="minorEastAsia"/>
+        </w:rPr>
+        <w:t>(</w:t>
+      </w:r>
+      <w:r>
+        <w:rPr>
+          <w:rFonts w:eastAsiaTheme="minorEastAsia"/>
+        </w:rPr>
+        <w:t>encodedCircuit needs to be the same length as measured circuit with Bob’s bases</w:t>
+      </w:r>
+      <w:r>
+        <w:rPr>
+          <w:rFonts w:eastAsiaTheme="minorEastAsia"/>
+        </w:rPr>
+        <w:t>)</w:t>
+      </w:r>
+    </w:p>
+    <w:p>
+      <w:pPr>
+        <w:rPr>
+          <w:rFonts w:eastAsiaTheme="minorEastAsia"/>
+        </w:rPr>
+      </w:pPr>
+    </w:p>
+    <w:p>
+      <w:pPr>
+        <w:rPr>
+          <w:sz w:val="28"/>
+          <w:szCs w:val="28"/>
+          <w:lang w:val="en-US"/>
+        </w:rPr>
+      </w:pPr>
+    </w:p>
+    <w:p>
+      <w:pPr>
+        <w:ind w:firstLine="408"/>
+        <w:rPr>
+          <w:rFonts w:eastAsiaTheme="minorEastAsia"/>
+        </w:rPr>
+      </w:pPr>
+      <w:r>
+        <w:rPr>
+          <w:rFonts w:eastAsiaTheme="minorEastAsia"/>
+        </w:rPr>
+        <w:lastRenderedPageBreak/>
+        <w:t>3</w:t>
+      </w:r>
+      <w:r>
+        <w:rPr>
+          <w:rFonts w:eastAsiaTheme="minorEastAsia"/>
+        </w:rPr>
+        <w:t>.</w:t>
+      </w:r>
+    </w:p>
+    <w:p>
+      <w:pPr>
+        <w:pStyle w:val="ListParagraph"/>
+        <w:ind w:left="768"/>
+        <w:rPr>
+          <w:rFonts w:eastAsiaTheme="minorEastAsia"/>
+        </w:rPr>
+      </w:pPr>
+      <w:r>
+        <w:rPr>
+          <w:rFonts w:eastAsiaTheme="minorEastAsia"/>
+        </w:rPr>
+        <w:t xml:space="preserve">Precondition: </w:t>
+      </w:r>
+    </w:p>
+    <w:p>
+      <w:pPr>
+        <w:pStyle w:val="ListParagraph"/>
+        <w:ind w:left="768"/>
+        <w:rPr>
+          <w:rFonts w:eastAsiaTheme="minorEastAsia"/>
+        </w:rPr>
+      </w:pPr>
+      <w:r>
+        <w:rPr>
+          <w:rFonts w:eastAsiaTheme="minorEastAsia"/>
+        </w:rPr>
+        <w:tab/>
+        <w:t>Random binary string to encode: M</w:t>
+      </w:r>
+    </w:p>
+    <w:p>
+      <w:pPr>
+        <w:pStyle w:val="ListParagraph"/>
+        <w:ind w:left="768"/>
+        <w:rPr>
+          <w:rFonts w:eastAsiaTheme="minorEastAsia"/>
+        </w:rPr>
+      </w:pPr>
+      <w:r>
+        <w:rPr>
+          <w:rFonts w:eastAsiaTheme="minorEastAsia"/>
+        </w:rPr>
+        <w:tab/>
+        <w:t>Random binary string for bases: BAlice</w:t>
+      </w:r>
+    </w:p>
+    <w:p>
+      <w:pPr>
+        <w:pStyle w:val="ListParagraph"/>
+        <w:ind w:left="768"/>
+        <w:rPr>
+          <w:rFonts w:eastAsiaTheme="minorEastAsia"/>
+        </w:rPr>
+      </w:pPr>
+      <w:r>
+        <w:rPr>
+          <w:rFonts w:eastAsiaTheme="minorEastAsia"/>
+        </w:rPr>
+        <w:tab/>
+        <w:t>Random binary string for bases: BBob</w:t>
+      </w:r>
+    </w:p>
+    <w:p>
+      <w:pPr>
+        <w:pStyle w:val="ListParagraph"/>
+        <w:ind w:left="768"/>
+        <w:rPr>
+          <w:rFonts w:eastAsiaTheme="minorEastAsia"/>
+        </w:rPr>
+      </w:pPr>
+      <w:r>
+        <w:rPr>
+          <w:rFonts w:eastAsiaTheme="minorEastAsia"/>
+        </w:rPr>
+        <w:tab/>
+        <w:t>Length(M) = Length(BAlice)</w:t>
+      </w:r>
+    </w:p>
+    <w:p>
+      <w:pPr>
+        <w:pStyle w:val="ListParagraph"/>
+        <w:ind w:left="768" w:firstLine="672"/>
+        <w:rPr>
+          <w:rFonts w:eastAsiaTheme="minorEastAsia"/>
+        </w:rPr>
+      </w:pPr>
+      <w:r>
+        <w:rPr>
+          <w:rFonts w:eastAsiaTheme="minorEastAsia"/>
+        </w:rPr>
+        <w:t>Length(M) = Length(B</w:t>
+      </w:r>
+      <w:r>
+        <w:rPr>
+          <w:rFonts w:eastAsiaTheme="minorEastAsia"/>
+        </w:rPr>
+        <w:t>Bob</w:t>
+      </w:r>
+      <w:r>
+        <w:rPr>
+          <w:rFonts w:eastAsiaTheme="minorEastAsia"/>
+        </w:rPr>
+        <w:t>)</w:t>
+      </w:r>
+    </w:p>
+    <w:p>
+      <w:pPr>
+        <w:pStyle w:val="ListParagraph"/>
+        <w:ind w:left="768"/>
+        <w:rPr>
+          <w:rFonts w:eastAsiaTheme="minorEastAsia"/>
+        </w:rPr>
+      </w:pPr>
+      <w:r>
+        <w:rPr>
+          <w:rFonts w:eastAsiaTheme="minorEastAsia"/>
+        </w:rPr>
+        <w:t xml:space="preserve">Operation: </w:t>
+      </w:r>
+    </w:p>
+    <w:p>
+      <w:pPr>
+        <w:pStyle w:val="ListParagraph"/>
+        <w:ind w:left="768" w:firstLine="672"/>
+        <w:rPr>
+          <w:rFonts w:eastAsiaTheme="minorEastAsia"/>
+        </w:rPr>
+      </w:pPr>
+      <w:r>
+        <w:rPr>
+          <w:rFonts w:eastAsiaTheme="minorEastAsia"/>
+        </w:rPr>
+        <w:t>encodeMessage(M, BAlice</w:t>
+      </w:r>
+      <w:r>
+        <w:rPr>
+          <w:rFonts w:eastAsiaTheme="minorEastAsia"/>
+        </w:rPr>
+        <w:t>)</w:t>
+      </w:r>
+      <w:r>
+        <w:rPr>
+          <w:rFonts w:eastAsiaTheme="minorEastAsia"/>
+        </w:rPr>
+        <w:t xml:space="preserve">: encodedCircuit </w:t>
+      </w:r>
+    </w:p>
+    <w:p>
+      <w:pPr>
+        <w:pStyle w:val="ListParagraph"/>
+        <w:ind w:left="768" w:firstLine="672"/>
+        <w:rPr>
+          <w:rFonts w:eastAsiaTheme="minorEastAsia"/>
+        </w:rPr>
+      </w:pPr>
+      <w:r>
+        <w:rPr>
+          <w:rFonts w:eastAsiaTheme="minorEastAsia"/>
+        </w:rPr>
+        <w:t xml:space="preserve">measureMessage(encodedCircuit, BBob): </w:t>
+      </w:r>
+      <w:r>
+        <w:rPr>
+          <w:rFonts w:eastAsiaTheme="minorEastAsia"/>
+        </w:rPr>
+        <w:t>measuredArray</w:t>
+      </w:r>
+    </w:p>
+    <w:p>
+      <w:pPr>
+        <w:pStyle w:val="ListParagraph"/>
+        <w:ind w:left="768"/>
+        <w:rPr>
+          <w:rFonts w:eastAsiaTheme="minorEastAsia"/>
+        </w:rPr>
+      </w:pPr>
+      <w:r>
+        <w:rPr>
+          <w:rFonts w:eastAsiaTheme="minorEastAsia"/>
+        </w:rPr>
+        <w:t xml:space="preserve">Output: </w:t>
+      </w:r>
+    </w:p>
+    <w:p>
+      <w:pPr>
+        <w:pStyle w:val="ListParagraph"/>
+        <w:ind w:left="768" w:firstLine="672"/>
+        <w:rPr>
+          <w:rFonts w:eastAsiaTheme="minorEastAsia"/>
+        </w:rPr>
+      </w:pPr>
+      <w:r>
+        <w:rPr>
+          <w:rFonts w:eastAsiaTheme="minorEastAsia"/>
+        </w:rPr>
+        <w:t>assert</w:t>
+      </w:r>
+      <w:r>
+        <w:rPr>
+          <w:rFonts w:eastAsiaTheme="minorEastAsia"/>
+        </w:rPr>
+        <w:t>True</w:t>
+      </w:r>
+      <w:r>
+        <w:rPr>
+          <w:rFonts w:eastAsiaTheme="minorEastAsia"/>
+        </w:rPr>
+        <w:t>(</w:t>
+      </w:r>
+      <w:r>
+        <w:rPr>
+          <w:rFonts w:eastAsiaTheme="minorEastAsia"/>
+        </w:rPr>
+        <w:t>isBinaryArray(measuredArray)</w:t>
+      </w:r>
+      <w:r>
+        <w:rPr>
+          <w:rFonts w:eastAsiaTheme="minorEastAsia"/>
+        </w:rPr>
+        <w:t>)</w:t>
+      </w:r>
+    </w:p>
+    <w:p>
+      <w:pPr>
+        <w:ind w:firstLine="720"/>
+        <w:rPr>
+          <w:rFonts w:eastAsiaTheme="minorEastAsia"/>
+        </w:rPr>
+      </w:pPr>
+      <w:r>
+        <w:rPr>
+          <w:rFonts w:eastAsiaTheme="minorEastAsia"/>
+        </w:rPr>
+        <w:t>(</w:t>
+      </w:r>
+      <w:r>
+        <w:rPr>
+          <w:rFonts w:eastAsiaTheme="minorEastAsia"/>
+        </w:rPr>
+        <w:t>Measured array should be an array that only contains 1’s and 0’s</w:t>
+      </w:r>
+      <w:r>
+        <w:rPr>
+          <w:rFonts w:eastAsiaTheme="minorEastAsia"/>
+        </w:rPr>
+        <w:t>)</w:t>
+      </w:r>
+    </w:p>
+    <w:p>
+      <w:pPr>
+        <w:ind w:firstLine="408"/>
+        <w:rPr>
+          <w:rFonts w:eastAsiaTheme="minorEastAsia"/>
+        </w:rPr>
+      </w:pPr>
+      <w:r>
+        <w:rPr>
+          <w:rFonts w:eastAsiaTheme="minorEastAsia"/>
+        </w:rPr>
+        <w:t>4</w:t>
+      </w:r>
+      <w:r>
+        <w:rPr>
+          <w:rFonts w:eastAsiaTheme="minorEastAsia"/>
+        </w:rPr>
+        <w:t>.</w:t>
+      </w:r>
+    </w:p>
+    <w:p>
+      <w:pPr>
+        <w:pStyle w:val="ListParagraph"/>
+        <w:ind w:left="768"/>
+        <w:rPr>
+          <w:rFonts w:eastAsiaTheme="minorEastAsia"/>
+        </w:rPr>
+      </w:pPr>
+      <w:r>
+        <w:rPr>
+          <w:rFonts w:eastAsiaTheme="minorEastAsia"/>
+        </w:rPr>
+        <w:t xml:space="preserve">Precondition: </w:t>
+      </w:r>
+    </w:p>
+    <w:p>
+      <w:pPr>
+        <w:pStyle w:val="ListParagraph"/>
+        <w:ind w:left="768"/>
+        <w:rPr>
+          <w:rFonts w:eastAsiaTheme="minorEastAsia"/>
+        </w:rPr>
+      </w:pPr>
+      <w:r>
+        <w:rPr>
+          <w:rFonts w:eastAsiaTheme="minorEastAsia"/>
+        </w:rPr>
+        <w:tab/>
+        <w:t>Random binary string to encode: M</w:t>
+      </w:r>
+    </w:p>
+    <w:p>
+      <w:pPr>
+        <w:pStyle w:val="ListParagraph"/>
+        <w:ind w:left="768"/>
+        <w:rPr>
+          <w:rFonts w:eastAsiaTheme="minorEastAsia"/>
+        </w:rPr>
+      </w:pPr>
+      <w:r>
+        <w:rPr>
+          <w:rFonts w:eastAsiaTheme="minorEastAsia"/>
+        </w:rPr>
+        <w:tab/>
+        <w:t>Random binary string for bases: BAlice</w:t>
+      </w:r>
+    </w:p>
+    <w:p>
+      <w:pPr>
+        <w:pStyle w:val="ListParagraph"/>
+        <w:ind w:left="768"/>
+        <w:rPr>
+          <w:rFonts w:eastAsiaTheme="minorEastAsia"/>
+        </w:rPr>
+      </w:pPr>
+      <w:r>
+        <w:rPr>
+          <w:rFonts w:eastAsiaTheme="minorEastAsia"/>
+        </w:rPr>
+        <w:tab/>
+        <w:t>Length(M) = Length(BAlice)</w:t>
+      </w:r>
+    </w:p>
+    <w:p>
+      <w:pPr>
+        <w:pStyle w:val="ListParagraph"/>
+        <w:ind w:left="768"/>
+        <w:rPr>
+          <w:rFonts w:eastAsiaTheme="minorEastAsia"/>
+        </w:rPr>
+      </w:pPr>
+      <w:r>
+        <w:rPr>
+          <w:rFonts w:eastAsiaTheme="minorEastAsia"/>
+        </w:rPr>
+        <w:t xml:space="preserve">Operation: </w:t>
+      </w:r>
+    </w:p>
+    <w:p>
+      <w:pPr>
+        <w:pStyle w:val="ListParagraph"/>
+        <w:ind w:left="768" w:firstLine="672"/>
+        <w:rPr>
+          <w:rFonts w:eastAsiaTheme="minorEastAsia"/>
+        </w:rPr>
+      </w:pPr>
+      <w:r>
+        <w:rPr>
+          <w:rFonts w:eastAsiaTheme="minorEastAsia"/>
+        </w:rPr>
+        <w:t>encodeMessage(M, BAlice</w:t>
+      </w:r>
+      <w:r>
+        <w:rPr>
+          <w:rFonts w:eastAsiaTheme="minorEastAsia"/>
+        </w:rPr>
+        <w:t>)</w:t>
+      </w:r>
+      <w:r>
+        <w:rPr>
+          <w:rFonts w:eastAsiaTheme="minorEastAsia"/>
+        </w:rPr>
+        <w:t xml:space="preserve">: encodedCircuit </w:t>
+      </w:r>
+    </w:p>
+    <w:p>
+      <w:pPr>
+        <w:pStyle w:val="ListParagraph"/>
+        <w:ind w:left="768" w:firstLine="672"/>
+        <w:rPr>
+          <w:rFonts w:eastAsiaTheme="minorEastAsia"/>
+        </w:rPr>
+      </w:pPr>
+      <w:r>
+        <w:rPr>
+          <w:rFonts w:eastAsiaTheme="minorEastAsia"/>
+        </w:rPr>
+        <w:t xml:space="preserve">measureMessage(encodedCircuit, </w:t>
+      </w:r>
+      <w:r>
+        <w:rPr>
+          <w:rFonts w:eastAsiaTheme="minorEastAsia"/>
+        </w:rPr>
+        <w:t>BAlice</w:t>
+      </w:r>
+      <w:r>
+        <w:rPr>
+          <w:rFonts w:eastAsiaTheme="minorEastAsia"/>
+        </w:rPr>
+        <w:t>): measuredArray</w:t>
+      </w:r>
+    </w:p>
+    <w:p>
+      <w:pPr>
+        <w:pStyle w:val="ListParagraph"/>
+        <w:ind w:left="768"/>
+        <w:rPr>
+          <w:rFonts w:eastAsiaTheme="minorEastAsia"/>
+        </w:rPr>
+      </w:pPr>
+      <w:r>
+        <w:rPr>
+          <w:rFonts w:eastAsiaTheme="minorEastAsia"/>
+        </w:rPr>
+        <w:t xml:space="preserve">Output: </w:t>
+      </w:r>
+    </w:p>
+    <w:p>
+      <w:pPr>
+        <w:pStyle w:val="ListParagraph"/>
+        <w:ind w:left="768" w:firstLine="672"/>
+        <w:rPr>
+          <w:rFonts w:eastAsiaTheme="minorEastAsia"/>
+        </w:rPr>
+      </w:pPr>
+      <w:r>
+        <w:rPr>
+          <w:rFonts w:eastAsiaTheme="minorEastAsia"/>
+        </w:rPr>
+        <w:t>assert</w:t>
+      </w:r>
+      <w:r>
+        <w:rPr>
+          <w:rFonts w:eastAsiaTheme="minorEastAsia"/>
+        </w:rPr>
+        <w:t>Equal</w:t>
+      </w:r>
+      <w:r>
+        <w:rPr>
+          <w:rFonts w:eastAsiaTheme="minorEastAsia"/>
+        </w:rPr>
+        <w:t>(</w:t>
+      </w:r>
+      <w:r>
+        <w:rPr>
+          <w:rFonts w:eastAsiaTheme="minorEastAsia"/>
+        </w:rPr>
+        <w:t>measuredArray, M</w:t>
+      </w:r>
+      <w:r>
+        <w:rPr>
+          <w:rFonts w:eastAsiaTheme="minorEastAsia"/>
+        </w:rPr>
+        <w:t>)</w:t>
+      </w:r>
+    </w:p>
+    <w:p>
+      <w:pPr>
+        <w:ind w:firstLine="720"/>
+        <w:rPr>
+          <w:rFonts w:eastAsiaTheme="minorEastAsia"/>
+        </w:rPr>
+      </w:pPr>
+      <w:r>
+        <w:rPr>
+          <w:rFonts w:eastAsiaTheme="minorEastAsia"/>
+        </w:rPr>
+        <w:t>(</w:t>
+      </w:r>
+      <w:r>
+        <w:rPr>
+          <w:rFonts w:eastAsiaTheme="minorEastAsia"/>
+        </w:rPr>
+        <w:t>if an array is measured in the same basis it was encoded by it should output the same the originally encoded message</w:t>
+      </w:r>
+      <w:r>
+        <w:rPr>
+          <w:rFonts w:eastAsiaTheme="minorEastAsia"/>
+        </w:rPr>
+        <w:t>)</w:t>
+      </w:r>
+    </w:p>
+    <w:p>
+      <w:pPr>
+        <w:ind w:firstLine="408"/>
+        <w:rPr>
+          <w:rFonts w:eastAsiaTheme="minorEastAsia"/>
+        </w:rPr>
+      </w:pPr>
+      <w:r>
+        <w:rPr>
+          <w:rFonts w:eastAsiaTheme="minorEastAsia"/>
+        </w:rPr>
+        <w:t>5</w:t>
+      </w:r>
+      <w:r>
+        <w:rPr>
+          <w:rFonts w:eastAsiaTheme="minorEastAsia"/>
+        </w:rPr>
+        <w:t>.</w:t>
+      </w:r>
+    </w:p>
+    <w:p>
+      <w:pPr>
+        <w:pStyle w:val="ListParagraph"/>
+        <w:ind w:left="768"/>
+        <w:rPr>
+          <w:rFonts w:eastAsiaTheme="minorEastAsia"/>
+        </w:rPr>
+      </w:pPr>
+      <w:r>
+        <w:rPr>
+          <w:rFonts w:eastAsiaTheme="minorEastAsia"/>
+        </w:rPr>
+        <w:t xml:space="preserve">Precondition: </w:t>
+      </w:r>
+    </w:p>
+    <w:p>
+      <w:pPr>
+        <w:pStyle w:val="ListParagraph"/>
+        <w:ind w:left="768"/>
+        <w:rPr>
+          <w:rFonts w:eastAsiaTheme="minorEastAsia"/>
+        </w:rPr>
+      </w:pPr>
+      <w:r>
+        <w:rPr>
+          <w:rFonts w:eastAsiaTheme="minorEastAsia"/>
+        </w:rPr>
+        <w:tab/>
+        <w:t>Random binary string to encode: M</w:t>
+      </w:r>
+    </w:p>
+    <w:p>
+      <w:pPr>
+        <w:pStyle w:val="ListParagraph"/>
+        <w:ind w:left="768"/>
+        <w:rPr>
+          <w:rFonts w:eastAsiaTheme="minorEastAsia"/>
+        </w:rPr>
+      </w:pPr>
+      <w:r>
+        <w:rPr>
+          <w:rFonts w:eastAsiaTheme="minorEastAsia"/>
+        </w:rPr>
+        <w:tab/>
+        <w:t>Random binary string for bases: BAlice</w:t>
+      </w:r>
+    </w:p>
+    <w:p>
+      <w:pPr>
+        <w:pStyle w:val="ListParagraph"/>
+        <w:ind w:left="768" w:firstLine="672"/>
+        <w:rPr>
+          <w:rFonts w:eastAsiaTheme="minorEastAsia"/>
+        </w:rPr>
+      </w:pPr>
+      <w:r>
+        <w:rPr>
+          <w:rFonts w:eastAsiaTheme="minorEastAsia"/>
+        </w:rPr>
+        <w:t>Random binary string for bases: B</w:t>
+      </w:r>
+      <w:r>
+        <w:rPr>
+          <w:rFonts w:eastAsiaTheme="minorEastAsia"/>
+        </w:rPr>
+        <w:t>Bob</w:t>
+      </w:r>
+    </w:p>
+    <w:p>
+      <w:pPr>
+        <w:pStyle w:val="ListParagraph"/>
+        <w:ind w:left="768"/>
+        <w:rPr>
+          <w:rFonts w:eastAsiaTheme="minorEastAsia"/>
+        </w:rPr>
+      </w:pPr>
+      <w:r>
+        <w:rPr>
+          <w:rFonts w:eastAsiaTheme="minorEastAsia"/>
+        </w:rPr>
+        <w:tab/>
+      </w:r>
+      <w:r>
+        <w:rPr>
+          <w:rFonts w:eastAsiaTheme="minorEastAsia"/>
+        </w:rPr>
+        <w:t>Length(M) &gt;= 100</w:t>
+      </w:r>
+    </w:p>
+    <w:p>
+      <w:pPr>
+        <w:pStyle w:val="ListParagraph"/>
+        <w:ind w:left="768" w:firstLine="672"/>
+        <w:rPr>
+          <w:rFonts w:eastAsiaTheme="minorEastAsia"/>
+        </w:rPr>
+      </w:pPr>
+      <w:r>
+        <w:rPr>
+          <w:rFonts w:eastAsiaTheme="minorEastAsia"/>
+        </w:rPr>
+        <w:t>Length(M) = Length(BAlice)</w:t>
+      </w:r>
+    </w:p>
+    <w:p>
+      <w:pPr>
+        <w:pStyle w:val="ListParagraph"/>
+        <w:ind w:left="768" w:firstLine="672"/>
+        <w:rPr>
+          <w:rFonts w:eastAsiaTheme="minorEastAsia"/>
+        </w:rPr>
+      </w:pPr>
+      <w:r>
+        <w:rPr>
+          <w:rFonts w:eastAsiaTheme="minorEastAsia"/>
+        </w:rPr>
+        <w:t>Length(M) = Length(B</w:t>
+      </w:r>
+      <w:r>
+        <w:rPr>
+          <w:rFonts w:eastAsiaTheme="minorEastAsia"/>
+        </w:rPr>
+        <w:t>Bob</w:t>
+      </w:r>
+      <w:r>
+        <w:rPr>
+          <w:rFonts w:eastAsiaTheme="minorEastAsia"/>
+        </w:rPr>
+        <w:t>)</w:t>
+      </w:r>
+    </w:p>
+    <w:p>
+      <w:pPr>
+        <w:pStyle w:val="ListParagraph"/>
+        <w:ind w:left="768" w:firstLine="672"/>
+        <w:rPr>
+          <w:rFonts w:eastAsiaTheme="minorEastAsia"/>
+        </w:rPr>
+      </w:pPr>
+      <w:r>
+        <w:rPr>
+          <w:rFonts w:eastAsiaTheme="minorEastAsia"/>
+        </w:rPr>
+        <w:t>BAlice != BBob</w:t>
+      </w:r>
+    </w:p>
+    <w:p>
+      <w:pPr>
+        <w:pStyle w:val="ListParagraph"/>
+        <w:ind w:left="768"/>
+        <w:rPr>
+          <w:rFonts w:eastAsiaTheme="minorEastAsia"/>
+        </w:rPr>
+      </w:pPr>
+      <w:r>
+        <w:rPr>
+          <w:rFonts w:eastAsiaTheme="minorEastAsia"/>
+        </w:rPr>
+        <w:t xml:space="preserve">Operation: </w:t>
+      </w:r>
+    </w:p>
+    <w:p>
+      <w:pPr>
+        <w:pStyle w:val="ListParagraph"/>
+        <w:ind w:left="768" w:firstLine="672"/>
+        <w:rPr>
+          <w:rFonts w:eastAsiaTheme="minorEastAsia"/>
+        </w:rPr>
+      </w:pPr>
+      <w:r>
+        <w:rPr>
+          <w:rFonts w:eastAsiaTheme="minorEastAsia"/>
+        </w:rPr>
+        <w:t>encodeMessage(M, BAlice</w:t>
+      </w:r>
+      <w:r>
+        <w:rPr>
+          <w:rFonts w:eastAsiaTheme="minorEastAsia"/>
+        </w:rPr>
+        <w:t>)</w:t>
+      </w:r>
+      <w:r>
+        <w:rPr>
+          <w:rFonts w:eastAsiaTheme="minorEastAsia"/>
+        </w:rPr>
+        <w:t>: encodedCircuit</w:t>
+      </w:r>
+      <w:r>
+        <w:rPr>
+          <w:rFonts w:eastAsiaTheme="minorEastAsia"/>
+        </w:rPr>
+        <w:t>Alice</w:t>
+      </w:r>
+    </w:p>
+    <w:p>
+      <w:pPr>
+        <w:pStyle w:val="ListParagraph"/>
+        <w:ind w:left="768" w:firstLine="672"/>
+        <w:rPr>
+          <w:rFonts w:eastAsiaTheme="minorEastAsia"/>
+        </w:rPr>
+      </w:pPr>
+      <w:r>
+        <w:rPr>
+          <w:rFonts w:eastAsiaTheme="minorEastAsia"/>
+        </w:rPr>
+        <w:t>encodeMessage(M, B</w:t>
+      </w:r>
+      <w:r>
+        <w:rPr>
+          <w:rFonts w:eastAsiaTheme="minorEastAsia"/>
+        </w:rPr>
+        <w:t>Bob</w:t>
+      </w:r>
+      <w:r>
+        <w:rPr>
+          <w:rFonts w:eastAsiaTheme="minorEastAsia"/>
+        </w:rPr>
+        <w:t>)</w:t>
+      </w:r>
+      <w:r>
+        <w:rPr>
+          <w:rFonts w:eastAsiaTheme="minorEastAsia"/>
+        </w:rPr>
+        <w:t>: encodedCircuit</w:t>
+      </w:r>
+      <w:r>
+        <w:rPr>
+          <w:rFonts w:eastAsiaTheme="minorEastAsia"/>
+        </w:rPr>
+        <w:t>Bob</w:t>
+      </w:r>
+    </w:p>
+    <w:p>
+      <w:pPr>
+        <w:pStyle w:val="ListParagraph"/>
+        <w:ind w:left="768"/>
+        <w:rPr>
+          <w:rFonts w:eastAsiaTheme="minorEastAsia"/>
+        </w:rPr>
+      </w:pPr>
+      <w:r>
+        <w:rPr>
+          <w:rFonts w:eastAsiaTheme="minorEastAsia"/>
+        </w:rPr>
+        <w:t xml:space="preserve">Output: </w:t>
+      </w:r>
+    </w:p>
+    <w:p>
+      <w:pPr>
+        <w:pStyle w:val="ListParagraph"/>
+        <w:ind w:left="768" w:firstLine="672"/>
+        <w:rPr>
+          <w:rFonts w:eastAsiaTheme="minorEastAsia"/>
+        </w:rPr>
+      </w:pPr>
+      <w:r>
+        <w:rPr>
+          <w:rFonts w:eastAsiaTheme="minorEastAsia"/>
+        </w:rPr>
+        <w:t>assert</w:t>
+      </w:r>
+      <w:r>
+        <w:rPr>
+          <w:rFonts w:eastAsiaTheme="minorEastAsia"/>
+        </w:rPr>
+        <w:t>True</w:t>
+      </w:r>
+      <w:r>
+        <w:rPr>
+          <w:rFonts w:eastAsiaTheme="minorEastAsia"/>
+        </w:rPr>
+        <w:t>(</w:t>
+      </w:r>
+      <w:r>
+        <w:rPr>
+          <w:rFonts w:eastAsiaTheme="minorEastAsia"/>
+        </w:rPr>
+        <w:t>measureZ(encodedCircuitAlice) !=</w:t>
+      </w:r>
+      <w:r>
+        <w:rPr>
+          <w:rFonts w:eastAsiaTheme="minorEastAsia"/>
+        </w:rPr>
+        <w:t xml:space="preserve"> </w:t>
+      </w:r>
+      <w:r>
+        <w:rPr>
+          <w:rFonts w:eastAsiaTheme="minorEastAsia"/>
+        </w:rPr>
+        <w:t>measureZ(encodedCircuit</w:t>
+      </w:r>
+      <w:r>
+        <w:rPr>
+          <w:rFonts w:eastAsiaTheme="minorEastAsia"/>
+        </w:rPr>
+        <w:t>Bob</w:t>
+      </w:r>
+      <w:r>
+        <w:rPr>
+          <w:rFonts w:eastAsiaTheme="minorEastAsia"/>
+        </w:rPr>
+        <w:t>)</w:t>
+      </w:r>
+      <w:r>
+        <w:rPr>
+          <w:rFonts w:eastAsiaTheme="minorEastAsia"/>
+        </w:rPr>
+        <w:t>)</w:t>
+      </w:r>
+    </w:p>
+    <w:p>
+      <w:pPr>
+        <w:pStyle w:val="ListParagraph"/>
+        <w:ind w:left="768" w:firstLine="672"/>
+        <w:rPr>
+          <w:rFonts w:eastAsiaTheme="minorEastAsia"/>
+        </w:rPr>
+      </w:pPr>
+      <w:r>
+        <w:rPr>
+          <w:rFonts w:eastAsiaTheme="minorEastAsia"/>
+        </w:rPr>
+        <w:t>assertTrue(measure</w:t>
+      </w:r>
+      <w:r>
+        <w:rPr>
+          <w:rFonts w:eastAsiaTheme="minorEastAsia"/>
+        </w:rPr>
+        <w:t>X</w:t>
+      </w:r>
+      <w:r>
+        <w:rPr>
+          <w:rFonts w:eastAsiaTheme="minorEastAsia"/>
+        </w:rPr>
+        <w:t>(encodedCircuitAlice) !=</w:t>
+      </w:r>
+      <w:r>
+        <w:rPr>
+          <w:rFonts w:eastAsiaTheme="minorEastAsia"/>
+        </w:rPr>
+        <w:t xml:space="preserve"> </w:t>
+      </w:r>
+      <w:r>
+        <w:rPr>
+          <w:rFonts w:eastAsiaTheme="minorEastAsia"/>
+        </w:rPr>
+        <w:t>measure</w:t>
+      </w:r>
+      <w:r>
+        <w:rPr>
+          <w:rFonts w:eastAsiaTheme="minorEastAsia"/>
+        </w:rPr>
+        <w:t>X</w:t>
+      </w:r>
+      <w:r>
+        <w:rPr>
+          <w:rFonts w:eastAsiaTheme="minorEastAsia"/>
+        </w:rPr>
+        <w:t>(encodedCircuitBob)</w:t>
+      </w:r>
+      <w:r>
+        <w:rPr>
+          <w:rFonts w:eastAsiaTheme="minorEastAsia"/>
+        </w:rPr>
+        <w:t>)</w:t>
+      </w:r>
+    </w:p>
+    <w:p>
+      <w:pPr>
+        <w:ind w:firstLine="720"/>
+        <w:rPr>
+          <w:rFonts w:eastAsiaTheme="minorEastAsia"/>
+        </w:rPr>
+      </w:pPr>
+      <w:r>
+        <w:rPr>
+          <w:rFonts w:eastAsiaTheme="minorEastAsia"/>
+        </w:rPr>
+        <w:t>(the same message encoded with different basis, should output different circuits (hence output different things when measured in Z</w:t>
+      </w:r>
+      <w:r>
+        <w:rPr>
+          <w:rFonts w:eastAsiaTheme="minorEastAsia"/>
+        </w:rPr>
+        <w:t>/X</w:t>
+      </w:r>
+      <w:r>
+        <w:rPr>
+          <w:rFonts w:eastAsiaTheme="minorEastAsia"/>
+        </w:rPr>
+        <w:t xml:space="preserve"> basis))</w:t>
+      </w:r>
+    </w:p>
+    <w:p>
+      <w:pPr>
+        <w:ind w:firstLine="408"/>
+        <w:rPr>
+          <w:rFonts w:eastAsiaTheme="minorEastAsia"/>
+        </w:rPr>
+      </w:pPr>
+    </w:p>
+    <w:p>
+      <w:pPr>
+        <w:ind w:firstLine="408"/>
+        <w:rPr>
+          <w:rFonts w:eastAsiaTheme="minorEastAsia"/>
+        </w:rPr>
+      </w:pPr>
+      <w:r>
+        <w:rPr>
+          <w:rFonts w:eastAsiaTheme="minorEastAsia"/>
+        </w:rPr>
+        <w:lastRenderedPageBreak/>
+        <w:t>6</w:t>
+      </w:r>
+      <w:r>
+        <w:rPr>
+          <w:rFonts w:eastAsiaTheme="minorEastAsia"/>
+        </w:rPr>
+        <w:t>.</w:t>
+      </w:r>
+    </w:p>
+    <w:p>
+      <w:pPr>
+        <w:pStyle w:val="ListParagraph"/>
+        <w:ind w:left="768"/>
+        <w:rPr>
+          <w:rFonts w:eastAsiaTheme="minorEastAsia"/>
+        </w:rPr>
+      </w:pPr>
+      <w:r>
+        <w:rPr>
+          <w:rFonts w:eastAsiaTheme="minorEastAsia"/>
+        </w:rPr>
+        <w:t xml:space="preserve">Precondition: </w:t>
+      </w:r>
+    </w:p>
+    <w:p>
+      <w:pPr>
+        <w:pStyle w:val="ListParagraph"/>
+        <w:ind w:left="768"/>
+        <w:rPr>
+          <w:rFonts w:eastAsiaTheme="minorEastAsia"/>
+        </w:rPr>
+      </w:pPr>
+      <w:r>
+        <w:rPr>
+          <w:rFonts w:eastAsiaTheme="minorEastAsia"/>
+        </w:rPr>
+        <w:tab/>
+        <w:t>Random binary string to encode: M</w:t>
+      </w:r>
+    </w:p>
+    <w:p>
+      <w:pPr>
+        <w:pStyle w:val="ListParagraph"/>
+        <w:ind w:left="768"/>
+        <w:rPr>
+          <w:rFonts w:eastAsiaTheme="minorEastAsia"/>
+        </w:rPr>
+      </w:pPr>
+      <w:r>
+        <w:rPr>
+          <w:rFonts w:eastAsiaTheme="minorEastAsia"/>
+        </w:rPr>
+        <w:tab/>
+        <w:t>Random binary string for bases: BAlice</w:t>
+      </w:r>
+    </w:p>
+    <w:p>
+      <w:pPr>
+        <w:pStyle w:val="ListParagraph"/>
+        <w:ind w:left="768" w:firstLine="672"/>
+        <w:rPr>
+          <w:rFonts w:eastAsiaTheme="minorEastAsia"/>
+        </w:rPr>
+      </w:pPr>
+      <w:r>
+        <w:rPr>
+          <w:rFonts w:eastAsiaTheme="minorEastAsia"/>
+        </w:rPr>
+        <w:t>Random binary string for bases: BBob</w:t>
+      </w:r>
+    </w:p>
+    <w:p>
+      <w:pPr>
+        <w:pStyle w:val="ListParagraph"/>
+        <w:ind w:left="768" w:firstLine="672"/>
+        <w:rPr>
+          <w:rFonts w:eastAsiaTheme="minorEastAsia"/>
+        </w:rPr>
+      </w:pPr>
+      <w:r>
+        <w:rPr>
+          <w:rFonts w:eastAsiaTheme="minorEastAsia"/>
+        </w:rPr>
+        <w:t>Length(M) = Length(BAlice)</w:t>
+      </w:r>
+    </w:p>
+    <w:p>
+      <w:pPr>
+        <w:pStyle w:val="ListParagraph"/>
+        <w:ind w:left="768" w:firstLine="672"/>
+        <w:rPr>
+          <w:rFonts w:eastAsiaTheme="minorEastAsia"/>
+        </w:rPr>
+      </w:pPr>
+      <w:r>
+        <w:rPr>
+          <w:rFonts w:eastAsiaTheme="minorEastAsia"/>
+        </w:rPr>
+        <w:t>Length(M) = Length(BBob)</w:t>
+      </w:r>
+    </w:p>
+    <w:p>
+      <w:pPr>
+        <w:pStyle w:val="ListParagraph"/>
+        <w:ind w:left="768" w:firstLine="672"/>
+        <w:rPr>
+          <w:rFonts w:eastAsiaTheme="minorEastAsia"/>
+        </w:rPr>
+      </w:pPr>
+      <w:r>
+        <w:rPr>
+          <w:rFonts w:eastAsiaTheme="minorEastAsia"/>
+        </w:rPr>
+        <w:t>BAlice != BBob</w:t>
+      </w:r>
+    </w:p>
+    <w:p>
+      <w:pPr>
+        <w:pStyle w:val="ListParagraph"/>
+        <w:ind w:left="768"/>
+        <w:rPr>
+          <w:rFonts w:eastAsiaTheme="minorEastAsia"/>
+        </w:rPr>
+      </w:pPr>
+      <w:r>
+        <w:rPr>
+          <w:rFonts w:eastAsiaTheme="minorEastAsia"/>
+        </w:rPr>
+        <w:t xml:space="preserve">Operation: </w:t>
+      </w:r>
+    </w:p>
+    <w:p>
+      <w:pPr>
+        <w:pStyle w:val="ListParagraph"/>
+        <w:ind w:left="768" w:firstLine="672"/>
+        <w:rPr>
+          <w:rFonts w:eastAsiaTheme="minorEastAsia"/>
+        </w:rPr>
+      </w:pPr>
+      <w:r>
+        <w:rPr>
+          <w:rFonts w:eastAsiaTheme="minorEastAsia"/>
+        </w:rPr>
+        <w:t>encodeMessage(M, BAlice</w:t>
+      </w:r>
+      <w:r>
+        <w:rPr>
+          <w:rFonts w:eastAsiaTheme="minorEastAsia"/>
+        </w:rPr>
+        <w:t>)</w:t>
+      </w:r>
+      <w:r>
+        <w:rPr>
+          <w:rFonts w:eastAsiaTheme="minorEastAsia"/>
+        </w:rPr>
+        <w:t>: encodedCircuitAlice</w:t>
+      </w:r>
+    </w:p>
+    <w:p>
+      <w:pPr>
+        <w:pStyle w:val="ListParagraph"/>
+        <w:ind w:left="768" w:firstLine="672"/>
+        <w:rPr>
+          <w:rFonts w:eastAsiaTheme="minorEastAsia"/>
+        </w:rPr>
+      </w:pPr>
+      <w:r>
+        <w:rPr>
+          <w:rFonts w:eastAsiaTheme="minorEastAsia"/>
+        </w:rPr>
+        <w:t>encodeMessage(M, BBob</w:t>
+      </w:r>
+      <w:r>
+        <w:rPr>
+          <w:rFonts w:eastAsiaTheme="minorEastAsia"/>
+        </w:rPr>
+        <w:t>)</w:t>
+      </w:r>
+      <w:r>
+        <w:rPr>
+          <w:rFonts w:eastAsiaTheme="minorEastAsia"/>
+        </w:rPr>
+        <w:t>: encodedCircuitBob</w:t>
+      </w:r>
+    </w:p>
+    <w:p>
+      <w:pPr>
+        <w:pStyle w:val="ListParagraph"/>
+        <w:ind w:left="768"/>
+        <w:rPr>
+          <w:rFonts w:eastAsiaTheme="minorEastAsia"/>
+        </w:rPr>
+      </w:pPr>
+      <w:r>
+        <w:rPr>
+          <w:rFonts w:eastAsiaTheme="minorEastAsia"/>
+        </w:rPr>
+        <w:t xml:space="preserve">Output: </w:t>
+      </w:r>
+    </w:p>
+    <w:p>
+      <w:pPr>
+        <w:pStyle w:val="ListParagraph"/>
+        <w:ind w:left="768" w:firstLine="672"/>
+        <w:rPr>
+          <w:rFonts w:eastAsiaTheme="minorEastAsia"/>
+        </w:rPr>
+      </w:pPr>
+      <w:r>
+        <w:rPr>
+          <w:rFonts w:eastAsiaTheme="minorEastAsia"/>
+        </w:rPr>
+        <w:t>assertTrue(measure</w:t>
+      </w:r>
+      <w:r>
+        <w:rPr>
+          <w:rFonts w:eastAsiaTheme="minorEastAsia"/>
+        </w:rPr>
+        <w:t>Message</w:t>
+      </w:r>
+      <w:r>
+        <w:rPr>
+          <w:rFonts w:eastAsiaTheme="minorEastAsia"/>
+        </w:rPr>
+        <w:t>(encodedCircuitAlice</w:t>
+      </w:r>
+      <w:r>
+        <w:rPr>
+          <w:rFonts w:eastAsiaTheme="minorEastAsia"/>
+        </w:rPr>
+        <w:t>, BAlice</w:t>
+      </w:r>
+      <w:r>
+        <w:rPr>
+          <w:rFonts w:eastAsiaTheme="minorEastAsia"/>
+        </w:rPr>
+        <w:t>) !=</w:t>
+      </w:r>
+      <w:r>
+        <w:rPr>
+          <w:rFonts w:eastAsiaTheme="minorEastAsia"/>
+        </w:rPr>
+        <w:t xml:space="preserve"> </w:t>
+      </w:r>
+      <w:r>
+        <w:rPr>
+          <w:rFonts w:eastAsiaTheme="minorEastAsia"/>
+        </w:rPr>
+        <w:t>measureMessage</w:t>
+      </w:r>
+      <w:r>
+        <w:rPr>
+          <w:rFonts w:eastAsiaTheme="minorEastAsia"/>
+        </w:rPr>
+        <w:t xml:space="preserve"> </w:t>
+      </w:r>
+      <w:r>
+        <w:rPr>
+          <w:rFonts w:eastAsiaTheme="minorEastAsia"/>
+        </w:rPr>
+        <w:t>(encodedCircuitBob</w:t>
+      </w:r>
+      <w:r>
+        <w:rPr>
+          <w:rFonts w:eastAsiaTheme="minorEastAsia"/>
+        </w:rPr>
+        <w:t>, BBob</w:t>
+      </w:r>
+      <w:r>
+        <w:rPr>
+          <w:rFonts w:eastAsiaTheme="minorEastAsia"/>
+        </w:rPr>
+        <w:t>)</w:t>
+      </w:r>
+      <w:r>
+        <w:rPr>
+          <w:rFonts w:eastAsiaTheme="minorEastAsia"/>
+        </w:rPr>
+        <w:t>)</w:t>
+      </w:r>
+    </w:p>
+    <w:p>
+      <w:pPr>
+        <w:pStyle w:val="ListParagraph"/>
+        <w:ind w:left="768" w:firstLine="672"/>
+        <w:rPr>
+          <w:rFonts w:eastAsiaTheme="minorEastAsia"/>
+        </w:rPr>
+      </w:pPr>
+      <w:r>
+        <w:rPr>
+          <w:rFonts w:eastAsiaTheme="minorEastAsia"/>
+        </w:rPr>
+        <w:t>assert</w:t>
+      </w:r>
+      <w:r>
+        <w:rPr>
+          <w:rFonts w:eastAsiaTheme="minorEastAsia"/>
+        </w:rPr>
+        <w:t>Equal</w:t>
+      </w:r>
+      <w:r>
+        <w:rPr>
+          <w:rFonts w:eastAsiaTheme="minorEastAsia"/>
+        </w:rPr>
+        <w:t>(measureMessage(encodedCircuitAlice, BAlice)</w:t>
+      </w:r>
+      <w:r>
+        <w:rPr>
+          <w:rFonts w:eastAsiaTheme="minorEastAsia"/>
+        </w:rPr>
+        <w:t>, M</w:t>
+      </w:r>
+      <w:r>
+        <w:rPr>
+          <w:rFonts w:eastAsiaTheme="minorEastAsia"/>
+        </w:rPr>
+        <w:t>)</w:t>
+      </w:r>
+    </w:p>
+    <w:p>
+      <w:pPr>
+        <w:pStyle w:val="ListParagraph"/>
+        <w:ind w:left="768" w:firstLine="672"/>
+        <w:rPr>
+          <w:rFonts w:eastAsiaTheme="minorEastAsia"/>
+        </w:rPr>
+      </w:pPr>
+    </w:p>
+    <w:p>
+      <w:pPr>
+        <w:ind w:firstLine="720"/>
+        <w:rPr>
+          <w:rFonts w:eastAsiaTheme="minorEastAsia"/>
+        </w:rPr>
+      </w:pPr>
+      <w:r>
+        <w:rPr>
+          <w:rFonts w:eastAsiaTheme="minorEastAsia"/>
+        </w:rPr>
+        <w:t>(</w:t>
+      </w:r>
+      <w:r>
+        <w:rPr>
+          <w:rFonts w:eastAsiaTheme="minorEastAsia"/>
+        </w:rPr>
+        <w:t>The same message encoded with different basis, and measured with the correct basis, should return the original/same message for both)</w:t>
+      </w:r>
+    </w:p>
+    <w:p>
+      <w:pPr>
+        <w:ind w:firstLine="408"/>
+        <w:rPr>
+          <w:rFonts w:eastAsiaTheme="minorEastAsia"/>
+        </w:rPr>
+      </w:pPr>
+      <w:bookmarkStart w:id="0" w:name="_Hlk98246243"/>
+      <w:r>
+        <w:rPr>
+          <w:rFonts w:eastAsiaTheme="minorEastAsia"/>
+        </w:rPr>
+        <w:t>7</w:t>
+      </w:r>
+      <w:r>
+        <w:rPr>
+          <w:rFonts w:eastAsiaTheme="minorEastAsia"/>
+        </w:rPr>
+        <w:t>.</w:t>
+      </w:r>
+    </w:p>
+    <w:p>
+      <w:pPr>
+        <w:pStyle w:val="ListParagraph"/>
+        <w:ind w:left="768"/>
+        <w:rPr>
+          <w:rFonts w:eastAsiaTheme="minorEastAsia"/>
+        </w:rPr>
+      </w:pPr>
+      <w:r>
+        <w:rPr>
+          <w:rFonts w:eastAsiaTheme="minorEastAsia"/>
+        </w:rPr>
+        <w:t xml:space="preserve">Precondition: </w:t>
+      </w:r>
+    </w:p>
+    <w:p>
+      <w:pPr>
+        <w:pStyle w:val="ListParagraph"/>
+        <w:ind w:left="768"/>
+        <w:rPr>
+          <w:rFonts w:eastAsiaTheme="minorEastAsia"/>
+        </w:rPr>
+      </w:pPr>
+      <w:r>
+        <w:rPr>
+          <w:rFonts w:eastAsiaTheme="minorEastAsia"/>
+        </w:rPr>
+        <w:tab/>
+        <w:t>Random binary string to encode: M</w:t>
+      </w:r>
+    </w:p>
+    <w:p>
+      <w:pPr>
+        <w:pStyle w:val="ListParagraph"/>
+        <w:ind w:left="768"/>
+        <w:rPr>
+          <w:rFonts w:eastAsiaTheme="minorEastAsia"/>
+        </w:rPr>
+      </w:pPr>
+      <w:r>
+        <w:rPr>
+          <w:rFonts w:eastAsiaTheme="minorEastAsia"/>
+        </w:rPr>
+        <w:tab/>
+        <w:t>Random binary string for bases: BAlice</w:t>
+      </w:r>
+    </w:p>
+    <w:p>
+      <w:pPr>
+        <w:pStyle w:val="ListParagraph"/>
+        <w:ind w:left="768" w:firstLine="672"/>
+        <w:rPr>
+          <w:rFonts w:eastAsiaTheme="minorEastAsia"/>
+        </w:rPr>
+      </w:pPr>
+      <w:r>
+        <w:rPr>
+          <w:rFonts w:eastAsiaTheme="minorEastAsia"/>
+        </w:rPr>
+        <w:t>Random binary string for bases: BBob</w:t>
+      </w:r>
+    </w:p>
+    <w:p>
+      <w:pPr>
+        <w:pStyle w:val="ListParagraph"/>
+        <w:ind w:left="768"/>
+        <w:rPr>
+          <w:rFonts w:eastAsiaTheme="minorEastAsia"/>
+        </w:rPr>
+      </w:pPr>
+      <w:r>
+        <w:rPr>
+          <w:rFonts w:eastAsiaTheme="minorEastAsia"/>
+        </w:rPr>
+        <w:tab/>
+        <w:t>Length(M) &gt;= 100</w:t>
+      </w:r>
+    </w:p>
+    <w:p>
+      <w:pPr>
+        <w:pStyle w:val="ListParagraph"/>
+        <w:ind w:left="768" w:firstLine="672"/>
+        <w:rPr>
+          <w:rFonts w:eastAsiaTheme="minorEastAsia"/>
+        </w:rPr>
+      </w:pPr>
+      <w:r>
+        <w:rPr>
+          <w:rFonts w:eastAsiaTheme="minorEastAsia"/>
+        </w:rPr>
+        <w:t>Length(M) = Length(BAlice)</w:t>
+      </w:r>
+    </w:p>
+    <w:p>
+      <w:pPr>
+        <w:pStyle w:val="ListParagraph"/>
+        <w:ind w:left="768" w:firstLine="672"/>
+        <w:rPr>
+          <w:rFonts w:eastAsiaTheme="minorEastAsia"/>
+        </w:rPr>
+      </w:pPr>
+      <w:r>
+        <w:rPr>
+          <w:rFonts w:eastAsiaTheme="minorEastAsia"/>
+        </w:rPr>
+        <w:t>Length(M) = Length(BBob)</w:t>
+      </w:r>
+    </w:p>
+    <w:p>
+      <w:pPr>
+        <w:pStyle w:val="ListParagraph"/>
+        <w:ind w:left="768" w:firstLine="672"/>
+        <w:rPr>
+          <w:rFonts w:eastAsiaTheme="minorEastAsia"/>
+        </w:rPr>
+      </w:pPr>
+      <w:r>
+        <w:rPr>
+          <w:rFonts w:eastAsiaTheme="minorEastAsia"/>
+        </w:rPr>
+        <w:t>BAlice != BBob</w:t>
+      </w:r>
+    </w:p>
+    <w:p>
+      <w:pPr>
+        <w:pStyle w:val="ListParagraph"/>
+        <w:ind w:left="768"/>
+        <w:rPr>
+          <w:rFonts w:eastAsiaTheme="minorEastAsia"/>
+        </w:rPr>
+      </w:pPr>
+      <w:r>
+        <w:rPr>
+          <w:rFonts w:eastAsiaTheme="minorEastAsia"/>
+        </w:rPr>
+        <w:t xml:space="preserve">Operation: </w:t>
+      </w:r>
+    </w:p>
+    <w:p>
+      <w:pPr>
+        <w:pStyle w:val="ListParagraph"/>
+        <w:ind w:left="768" w:firstLine="672"/>
+        <w:rPr>
+          <w:rFonts w:eastAsiaTheme="minorEastAsia"/>
+        </w:rPr>
+      </w:pPr>
+      <w:r>
+        <w:rPr>
+          <w:rFonts w:eastAsiaTheme="minorEastAsia"/>
+        </w:rPr>
+        <w:t>encodeMessage(M, BAlice</w:t>
+      </w:r>
+      <w:r>
+        <w:rPr>
+          <w:rFonts w:eastAsiaTheme="minorEastAsia"/>
+        </w:rPr>
+        <w:t>)</w:t>
+      </w:r>
+      <w:r>
+        <w:rPr>
+          <w:rFonts w:eastAsiaTheme="minorEastAsia"/>
+        </w:rPr>
+        <w:t>: encodedCircuitAlice</w:t>
+      </w:r>
+    </w:p>
+    <w:p>
+      <w:pPr>
+        <w:pStyle w:val="ListParagraph"/>
+        <w:ind w:left="768"/>
+        <w:rPr>
+          <w:rFonts w:eastAsiaTheme="minorEastAsia"/>
+        </w:rPr>
+      </w:pPr>
+      <w:r>
+        <w:rPr>
+          <w:rFonts w:eastAsiaTheme="minorEastAsia"/>
+        </w:rPr>
+        <w:t xml:space="preserve">Output: </w:t>
+      </w:r>
+    </w:p>
+    <w:p>
+      <w:pPr>
+        <w:pStyle w:val="ListParagraph"/>
+        <w:ind w:left="768" w:firstLine="672"/>
+        <w:rPr>
+          <w:rFonts w:eastAsiaTheme="minorEastAsia"/>
+        </w:rPr>
+      </w:pPr>
+      <w:r>
+        <w:rPr>
+          <w:rFonts w:eastAsiaTheme="minorEastAsia"/>
+        </w:rPr>
+        <w:t xml:space="preserve">assertTrue(measureMessage(encodedCircuitAlice, </w:t>
+      </w:r>
+      <w:r>
+        <w:rPr>
+          <w:rFonts w:eastAsiaTheme="minorEastAsia"/>
+        </w:rPr>
+        <w:t>BBob</w:t>
+      </w:r>
+      <w:r>
+        <w:rPr>
+          <w:rFonts w:eastAsiaTheme="minorEastAsia"/>
+        </w:rPr>
+        <w:t>) !=</w:t>
+      </w:r>
+      <w:r>
+        <w:rPr>
+          <w:rFonts w:eastAsiaTheme="minorEastAsia"/>
+        </w:rPr>
+        <w:t xml:space="preserve"> M</w:t>
+      </w:r>
+      <w:r>
+        <w:rPr>
+          <w:rFonts w:eastAsiaTheme="minorEastAsia"/>
+        </w:rPr>
+        <w:t>)</w:t>
+      </w:r>
+    </w:p>
+    <w:p>
+      <w:pPr>
+        <w:pStyle w:val="ListParagraph"/>
+        <w:ind w:left="768" w:firstLine="672"/>
+        <w:rPr>
+          <w:rFonts w:eastAsiaTheme="minorEastAsia"/>
+        </w:rPr>
+      </w:pPr>
+    </w:p>
+    <w:p>
+      <w:pPr>
+        <w:ind w:firstLine="720"/>
+        <w:rPr>
+          <w:rFonts w:eastAsiaTheme="minorEastAsia"/>
+        </w:rPr>
+      </w:pPr>
+      <w:r>
+        <w:rPr>
+          <w:rFonts w:eastAsiaTheme="minorEastAsia"/>
+        </w:rPr>
+        <w:t>(</w:t>
+      </w:r>
+      <w:r>
+        <w:rPr>
+          <w:rFonts w:eastAsiaTheme="minorEastAsia"/>
+        </w:rPr>
+        <w:t>Measuring with the wrong basis will not output the original message</w:t>
+      </w:r>
+      <w:r>
+        <w:rPr>
+          <w:rFonts w:eastAsiaTheme="minorEastAsia"/>
+        </w:rPr>
+        <w:t>)</w:t>
+      </w:r>
+    </w:p>
+    <w:bookmarkEnd w:id="0"/>
+    <w:p>
+      <w:pPr>
+        <w:ind w:firstLine="720"/>
+        <w:rPr>
+          <w:rFonts w:eastAsiaTheme="minorEastAsia"/>
+        </w:rPr>
+      </w:pPr>
+    </w:p>
+    <w:p>
+      <w:pPr>
+        <w:ind w:firstLine="408"/>
+        <w:rPr>
+          <w:rFonts w:eastAsiaTheme="minorEastAsia"/>
+        </w:rPr>
+      </w:pPr>
+    </w:p>
+    <w:p>
+      <w:pPr>
+        <w:ind w:firstLine="408"/>
+        <w:rPr>
+          <w:rFonts w:eastAsiaTheme="minorEastAsia"/>
+        </w:rPr>
+      </w:pPr>
+    </w:p>
+    <w:p>
+      <w:pPr>
+        <w:ind w:firstLine="408"/>
+        <w:rPr>
+          <w:rFonts w:eastAsiaTheme="minorEastAsia"/>
+        </w:rPr>
+      </w:pPr>
+    </w:p>
+    <w:p>
+      <w:pPr>
+        <w:ind w:firstLine="408"/>
+        <w:rPr>
+          <w:rFonts w:eastAsiaTheme="minorEastAsia"/>
+        </w:rPr>
+      </w:pPr>
+    </w:p>
+    <w:p>
+      <w:pPr>
+        <w:ind w:firstLine="408"/>
+        <w:rPr>
+          <w:rFonts w:eastAsiaTheme="minorEastAsia"/>
+        </w:rPr>
+      </w:pPr>
+    </w:p>
+    <w:p>
+      <w:pPr>
+        <w:ind w:firstLine="408"/>
+        <w:rPr>
+          <w:rFonts w:eastAsiaTheme="minorEastAsia"/>
+        </w:rPr>
+      </w:pPr>
+    </w:p>
+    <w:p>
+      <w:pPr>
+        <w:ind w:firstLine="408"/>
+        <w:rPr>
+          <w:rFonts w:eastAsiaTheme="minorEastAsia"/>
+        </w:rPr>
+      </w:pPr>
+    </w:p>
+    <w:p>
+      <w:pPr>
+        <w:ind w:firstLine="408"/>
+        <w:rPr>
+          <w:rFonts w:eastAsiaTheme="minorEastAsia"/>
+        </w:rPr>
+      </w:pPr>
+      <w:r>
+        <w:rPr>
+          <w:rFonts w:eastAsiaTheme="minorEastAsia"/>
+        </w:rPr>
+        <w:lastRenderedPageBreak/>
+        <w:t>8</w:t>
+      </w:r>
+      <w:r>
+        <w:rPr>
+          <w:rFonts w:eastAsiaTheme="minorEastAsia"/>
+        </w:rPr>
+        <w:t>.</w:t>
+      </w:r>
+    </w:p>
+    <w:p>
+      <w:pPr>
+        <w:pStyle w:val="ListParagraph"/>
+        <w:ind w:left="768"/>
+        <w:rPr>
+          <w:rFonts w:eastAsiaTheme="minorEastAsia"/>
+        </w:rPr>
+      </w:pPr>
+      <w:r>
+        <w:rPr>
+          <w:rFonts w:eastAsiaTheme="minorEastAsia"/>
+        </w:rPr>
+        <w:t xml:space="preserve">Precondition: </w:t>
+      </w:r>
+    </w:p>
+    <w:p>
+      <w:pPr>
+        <w:pStyle w:val="ListParagraph"/>
+        <w:ind w:left="768"/>
+        <w:rPr>
+          <w:rFonts w:eastAsiaTheme="minorEastAsia"/>
+        </w:rPr>
+      </w:pPr>
+      <w:r>
+        <w:rPr>
+          <w:rFonts w:eastAsiaTheme="minorEastAsia"/>
+        </w:rPr>
+        <w:tab/>
+        <w:t>Random binary string to encode: M</w:t>
+      </w:r>
+    </w:p>
+    <w:p>
+      <w:pPr>
+        <w:pStyle w:val="ListParagraph"/>
+        <w:ind w:left="768"/>
+        <w:rPr>
+          <w:rFonts w:eastAsiaTheme="minorEastAsia"/>
+        </w:rPr>
+      </w:pPr>
+      <w:r>
+        <w:rPr>
+          <w:rFonts w:eastAsiaTheme="minorEastAsia"/>
+        </w:rPr>
+        <w:tab/>
+        <w:t>Random binary string for bases: BAlice</w:t>
+      </w:r>
+    </w:p>
+    <w:p>
+      <w:pPr>
+        <w:pStyle w:val="ListParagraph"/>
+        <w:ind w:left="768" w:firstLine="672"/>
+        <w:rPr>
+          <w:rFonts w:eastAsiaTheme="minorEastAsia"/>
+        </w:rPr>
+      </w:pPr>
+      <w:r>
+        <w:rPr>
+          <w:rFonts w:eastAsiaTheme="minorEastAsia"/>
+        </w:rPr>
+        <w:t>Random binary string for bases: BBob</w:t>
+      </w:r>
+    </w:p>
+    <w:p>
+      <w:pPr>
+        <w:pStyle w:val="ListParagraph"/>
+        <w:ind w:left="768" w:firstLine="672"/>
+        <w:rPr>
+          <w:rFonts w:eastAsiaTheme="minorEastAsia"/>
+        </w:rPr>
+      </w:pPr>
+      <w:r>
+        <w:rPr>
+          <w:rFonts w:eastAsiaTheme="minorEastAsia"/>
+        </w:rPr>
+        <w:t>Length(M) = Length(BAlice)</w:t>
+      </w:r>
+    </w:p>
+    <w:p>
+      <w:pPr>
+        <w:pStyle w:val="ListParagraph"/>
+        <w:ind w:left="768" w:firstLine="672"/>
+        <w:rPr>
+          <w:rFonts w:eastAsiaTheme="minorEastAsia"/>
+        </w:rPr>
+      </w:pPr>
+      <w:r>
+        <w:rPr>
+          <w:rFonts w:eastAsiaTheme="minorEastAsia"/>
+        </w:rPr>
+        <w:t>Length(M) = Length(BBob)</w:t>
+      </w:r>
+    </w:p>
+    <w:p>
+      <w:pPr>
+        <w:pStyle w:val="ListParagraph"/>
+        <w:ind w:left="768" w:firstLine="672"/>
+        <w:rPr>
+          <w:rFonts w:eastAsiaTheme="minorEastAsia"/>
+        </w:rPr>
+      </w:pPr>
+      <w:r>
+        <w:rPr>
+          <w:rFonts w:eastAsiaTheme="minorEastAsia"/>
+        </w:rPr>
+        <w:t>BAlice != BBob</w:t>
+      </w:r>
+    </w:p>
+    <w:p>
+      <w:pPr>
+        <w:pStyle w:val="ListParagraph"/>
+        <w:ind w:left="768"/>
+        <w:rPr>
+          <w:rFonts w:eastAsiaTheme="minorEastAsia"/>
+        </w:rPr>
+      </w:pPr>
+      <w:r>
+        <w:rPr>
+          <w:rFonts w:eastAsiaTheme="minorEastAsia"/>
+        </w:rPr>
+        <w:t xml:space="preserve">Operation: </w:t>
+      </w:r>
+    </w:p>
+    <w:p>
+      <w:pPr>
+        <w:pStyle w:val="ListParagraph"/>
+        <w:ind w:left="768" w:firstLine="672"/>
+        <w:rPr>
+          <w:rFonts w:eastAsiaTheme="minorEastAsia"/>
+        </w:rPr>
+      </w:pPr>
+      <w:r>
+        <w:rPr>
+          <w:rFonts w:eastAsiaTheme="minorEastAsia"/>
+        </w:rPr>
+        <w:t>encodeMessage(M, BAlice</w:t>
+      </w:r>
+      <w:r>
+        <w:rPr>
+          <w:rFonts w:eastAsiaTheme="minorEastAsia"/>
+        </w:rPr>
+        <w:t>)</w:t>
+      </w:r>
+      <w:r>
+        <w:rPr>
+          <w:rFonts w:eastAsiaTheme="minorEastAsia"/>
+        </w:rPr>
+        <w:t>: encodedCircuitAlice</w:t>
+      </w:r>
+    </w:p>
+    <w:p>
+      <w:pPr>
+        <w:pStyle w:val="ListParagraph"/>
+        <w:ind w:left="768" w:firstLine="672"/>
+        <w:rPr>
+          <w:rFonts w:eastAsiaTheme="minorEastAsia"/>
+        </w:rPr>
+      </w:pPr>
+      <w:r>
+        <w:rPr>
+          <w:rFonts w:eastAsiaTheme="minorEastAsia"/>
+        </w:rPr>
+        <w:t>measureMessage(encodedCircuitAlice, BBob): measuredMessageBob</w:t>
+      </w:r>
+    </w:p>
+    <w:p>
+      <w:pPr>
+        <w:pStyle w:val="ListParagraph"/>
+        <w:ind w:left="768" w:firstLine="672"/>
+        <w:rPr>
+          <w:rFonts w:eastAsiaTheme="minorEastAsia"/>
+        </w:rPr>
+      </w:pPr>
+      <w:r>
+        <w:rPr>
+          <w:rFonts w:eastAsiaTheme="minorEastAsia"/>
+        </w:rPr>
+        <w:t>removeGarbage(BAlice, BBob, M): AliceKey</w:t>
+      </w:r>
+    </w:p>
+    <w:p>
+      <w:pPr>
+        <w:pStyle w:val="ListParagraph"/>
+        <w:ind w:left="768" w:firstLine="672"/>
+        <w:rPr>
+          <w:rFonts w:eastAsiaTheme="minorEastAsia"/>
+        </w:rPr>
+      </w:pPr>
+      <w:r>
+        <w:rPr>
+          <w:rFonts w:eastAsiaTheme="minorEastAsia"/>
+        </w:rPr>
+        <w:t>removeGarbage(BAlice, BBob, measuredMessageBob): BobKey</w:t>
+      </w:r>
+    </w:p>
+    <w:p>
+      <w:pPr>
+        <w:pStyle w:val="ListParagraph"/>
+        <w:ind w:left="768" w:firstLine="672"/>
+        <w:rPr>
+          <w:rFonts w:eastAsiaTheme="minorEastAsia"/>
+        </w:rPr>
+      </w:pPr>
+      <w:r>
+        <w:rPr>
+          <w:rFonts w:eastAsiaTheme="minorEastAsia"/>
+        </w:rPr>
+        <w:t>Generate s</w:t>
+      </w:r>
+      <w:r>
+        <w:rPr>
+          <w:rFonts w:eastAsiaTheme="minorEastAsia"/>
+        </w:rPr>
+        <w:t>ample length for verification: S</w:t>
+      </w:r>
+    </w:p>
+    <w:p>
+      <w:pPr>
+        <w:pStyle w:val="ListParagraph"/>
+        <w:ind w:left="768" w:firstLine="672"/>
+        <w:rPr>
+          <w:rFonts w:eastAsiaTheme="minorEastAsia"/>
+        </w:rPr>
+      </w:pPr>
+      <w:r>
+        <w:rPr>
+          <w:rFonts w:eastAsiaTheme="minorEastAsia"/>
+        </w:rPr>
+        <w:t>S &lt; Length(AliceKey)</w:t>
+      </w:r>
+    </w:p>
+    <w:p>
+      <w:pPr>
+        <w:pStyle w:val="ListParagraph"/>
+        <w:ind w:left="768" w:firstLine="672"/>
+        <w:rPr>
+          <w:rFonts w:eastAsiaTheme="minorEastAsia"/>
+        </w:rPr>
+      </w:pPr>
+      <w:r>
+        <w:rPr>
+          <w:rFonts w:eastAsiaTheme="minorEastAsia"/>
+        </w:rPr>
+        <w:t>Generate random binary string of length S</w:t>
+      </w:r>
+      <w:r>
+        <w:rPr>
+          <w:rFonts w:eastAsiaTheme="minorEastAsia"/>
+        </w:rPr>
+        <w:t>: binS</w:t>
+      </w:r>
+    </w:p>
+    <w:p>
+      <w:pPr>
+        <w:pStyle w:val="ListParagraph"/>
+        <w:ind w:left="768" w:firstLine="672"/>
+        <w:rPr>
+          <w:rFonts w:eastAsiaTheme="minorEastAsia"/>
+        </w:rPr>
+      </w:pPr>
+      <w:r>
+        <w:rPr>
+          <w:rFonts w:eastAsiaTheme="minorEastAsia"/>
+        </w:rPr>
+        <w:t>sampleBits(BobKey,binS): bobSample</w:t>
+      </w:r>
+    </w:p>
+    <w:p>
+      <w:pPr>
+        <w:pStyle w:val="ListParagraph"/>
+        <w:ind w:left="768" w:firstLine="672"/>
+        <w:rPr>
+          <w:rFonts w:eastAsiaTheme="minorEastAsia"/>
+        </w:rPr>
+      </w:pPr>
+      <w:r>
+        <w:rPr>
+          <w:rFonts w:eastAsiaTheme="minorEastAsia"/>
+        </w:rPr>
+        <w:t>sampleBits(AliceKey, binS) aliceSample</w:t>
+      </w:r>
+    </w:p>
+    <w:p>
+      <w:pPr>
+        <w:pStyle w:val="ListParagraph"/>
+        <w:ind w:left="768"/>
+        <w:rPr>
+          <w:rFonts w:eastAsiaTheme="minorEastAsia"/>
+        </w:rPr>
+      </w:pPr>
+      <w:r>
+        <w:rPr>
+          <w:rFonts w:eastAsiaTheme="minorEastAsia"/>
+        </w:rPr>
+        <w:t xml:space="preserve">Output: </w:t>
+      </w:r>
+    </w:p>
+    <w:p>
+      <w:pPr>
+        <w:pStyle w:val="ListParagraph"/>
+        <w:ind w:left="768" w:firstLine="672"/>
+        <w:rPr>
+          <w:rFonts w:eastAsiaTheme="minorEastAsia"/>
+        </w:rPr>
+      </w:pPr>
+      <w:r>
+        <w:rPr>
+          <w:rFonts w:eastAsiaTheme="minorEastAsia"/>
+        </w:rPr>
+        <w:t>assert</w:t>
+      </w:r>
+      <w:r>
+        <w:rPr>
+          <w:rFonts w:eastAsiaTheme="minorEastAsia"/>
+        </w:rPr>
+        <w:t>Equal</w:t>
+      </w:r>
+      <w:r>
+        <w:rPr>
+          <w:rFonts w:eastAsiaTheme="minorEastAsia"/>
+        </w:rPr>
+        <w:t>(</w:t>
+      </w:r>
+      <w:r>
+        <w:rPr>
+          <w:rFonts w:eastAsiaTheme="minorEastAsia"/>
+        </w:rPr>
+        <w:t>AliceKey, BobKey</w:t>
+      </w:r>
+      <w:r>
+        <w:rPr>
+          <w:rFonts w:eastAsiaTheme="minorEastAsia"/>
+        </w:rPr>
+        <w:t>)</w:t>
+      </w:r>
+    </w:p>
+    <w:p>
+      <w:pPr>
+        <w:pStyle w:val="ListParagraph"/>
+        <w:ind w:left="768" w:firstLine="672"/>
+        <w:rPr>
+          <w:rFonts w:eastAsiaTheme="minorEastAsia"/>
+        </w:rPr>
+      </w:pPr>
+      <w:r>
+        <w:rPr>
+          <w:rFonts w:eastAsiaTheme="minorEastAsia"/>
+        </w:rPr>
+        <w:t>assertEqual(</w:t>
+      </w:r>
+      <w:r>
+        <w:rPr>
+          <w:rFonts w:eastAsiaTheme="minorEastAsia"/>
+        </w:rPr>
+        <w:t>bobSample</w:t>
+      </w:r>
+      <w:r>
+        <w:rPr>
+          <w:rFonts w:eastAsiaTheme="minorEastAsia"/>
+        </w:rPr>
+        <w:t xml:space="preserve">, </w:t>
+      </w:r>
+      <w:r>
+        <w:rPr>
+          <w:rFonts w:eastAsiaTheme="minorEastAsia"/>
+        </w:rPr>
+        <w:t>AliceSample</w:t>
+      </w:r>
+      <w:r>
+        <w:rPr>
+          <w:rFonts w:eastAsiaTheme="minorEastAsia"/>
+        </w:rPr>
+        <w:t>)</w:t>
+      </w:r>
+    </w:p>
+    <w:p>
+      <w:pPr>
+        <w:ind w:firstLine="720"/>
+        <w:rPr>
+          <w:rFonts w:eastAsiaTheme="minorEastAsia"/>
+        </w:rPr>
+      </w:pPr>
+      <w:r>
+        <w:rPr>
+          <w:rFonts w:eastAsiaTheme="minorEastAsia"/>
+        </w:rPr>
+        <w:t>removing parts where different basis was used to measured should result in equally decoded keys, samples taken from the keys should also be equal</w:t>
+      </w:r>
+    </w:p>
+    <w:p>
+      <w:pPr>
+        <w:ind w:firstLine="720"/>
+        <w:rPr>
+          <w:rFonts w:eastAsiaTheme="minorEastAsia"/>
+        </w:rPr>
+      </w:pPr>
+    </w:p>
+    <w:p>
+      <w:pPr>
+        <w:ind w:firstLine="720"/>
+        <w:rPr>
+          <w:rFonts w:eastAsiaTheme="minorEastAsia"/>
+        </w:rPr>
+      </w:pPr>
+    </w:p>
+    <w:p>
+      <w:pPr>
+        <w:rPr>
+          <w:rFonts w:eastAsiaTheme="minorEastAsia"/>
+        </w:rPr>
+      </w:pPr>
     </w:p>
     <w:p/>
     <w:sectPr>
@@ -486,15 +3154,6 @@
   </w:abstractNum>
   <w:num w:numId="1">
     <w:abstractNumId w:val="1"/>
-    <w:lvlOverride w:ilvl="0"/>
-    <w:lvlOverride w:ilvl="1"/>
-    <w:lvlOverride w:ilvl="2"/>
-    <w:lvlOverride w:ilvl="3"/>
-    <w:lvlOverride w:ilvl="4"/>
-    <w:lvlOverride w:ilvl="5"/>
-    <w:lvlOverride w:ilvl="6"/>
-    <w:lvlOverride w:ilvl="7"/>
-    <w:lvlOverride w:ilvl="8"/>
   </w:num>
   <w:num w:numId="2">
     <w:abstractNumId w:val="1"/>
@@ -628,6 +3287,7 @@
     <w:lsdException w:name="HTML Sample" w:semiHidden="1" w:unhideWhenUsed="1"/>
     <w:lsdException w:name="HTML Typewriter" w:semiHidden="1" w:unhideWhenUsed="1"/>
     <w:lsdException w:name="HTML Variable" w:semiHidden="1" w:unhideWhenUsed="1"/>
+    <w:lsdException w:name="Normal Table" w:semiHidden="1" w:unhideWhenUsed="1"/>
     <w:lsdException w:name="annotation subject" w:semiHidden="1" w:unhideWhenUsed="1"/>
     <w:lsdException w:name="No List" w:semiHidden="1" w:unhideWhenUsed="1"/>
     <w:lsdException w:name="Outline List 1" w:semiHidden="1" w:unhideWhenUsed="1"/>
@@ -674,8 +3334,10 @@
     <w:lsdException w:name="Table Subtle 2" w:semiHidden="1" w:unhideWhenUsed="1"/>
     <w:lsdException w:name="Table Web 1" w:semiHidden="1" w:unhideWhenUsed="1"/>
     <w:lsdException w:name="Table Web 2" w:semiHidden="1" w:unhideWhenUsed="1"/>
+    <w:lsdException w:name="Table Web 3" w:semiHidden="1" w:unhideWhenUsed="1"/>
     <w:lsdException w:name="Balloon Text" w:semiHidden="1" w:unhideWhenUsed="1"/>
     <w:lsdException w:name="Table Grid" w:uiPriority="39"/>
+    <w:lsdException w:name="Table Theme" w:semiHidden="1" w:unhideWhenUsed="1"/>
     <w:lsdException w:name="Placeholder Text" w:semiHidden="1"/>
     <w:lsdException w:name="No Spacing" w:uiPriority="1" w:qFormat="1"/>
     <w:lsdException w:name="Light Shading" w:uiPriority="60"/>
@@ -900,7 +3562,7 @@
   <w:style w:type="paragraph" w:default="1" w:styleId="Normal">
     <w:name w:val="Normal"/>
     <w:qFormat/>
-    <w:rsid w:val="00E46C03"/>
+    <w:rsid w:val="005C7A96"/>
     <w:pPr>
       <w:spacing w:line="256" w:lineRule="auto"/>
     </w:pPr>

</xml_diff>